<commit_message>
edited the portfolio images
</commit_message>
<xml_diff>
--- a/cv.docx
+++ b/cv.docx
@@ -66,113 +66,112 @@
         </w:rPr>
         <w:t>https://github.com/Kodenaime</w:t>
       </w:r>
+    </w:p>
+    <w:p>
+      <w:pPr>
+        <w:jc w:val="center"/>
+        <w:rPr>
+          <w:b/>
+          <w:lang w:val="en-US"/>
+        </w:rPr>
+      </w:pPr>
+      <w:r>
+        <w:rPr>
+          <w:b/>
+          <w:lang w:val="en-US"/>
+        </w:rPr>
+        <w:t>+234 8068564195</w:t>
+      </w:r>
+    </w:p>
+    <w:p>
+      <w:pPr>
+        <w:jc w:val="center"/>
+        <w:rPr>
+          <w:lang w:val="en-US"/>
+        </w:rPr>
+      </w:pPr>
+      <w:r>
+        <w:rPr>
+          <w:lang w:val="en-US"/>
+        </w:rPr>
+        <w:t>Lagos</w:t>
+      </w:r>
+      <w:r>
+        <w:rPr>
+          <w:lang w:val="en-US"/>
+        </w:rPr>
+        <w:t>, Nigeria</w:t>
+      </w:r>
+    </w:p>
+    <w:p>
+      <w:pPr>
+        <w:jc w:val="center"/>
+        <w:rPr>
+          <w:b/>
+          <w:lang w:val="en-US"/>
+        </w:rPr>
+      </w:pPr>
+      <w:r>
+        <w:rPr>
+          <w:b/>
+          <w:lang w:val="en-US"/>
+        </w:rPr>
+        <w:t>ABOUT</w:t>
+      </w:r>
+    </w:p>
+    <w:p>
+      <w:pPr>
+        <w:jc w:val="center"/>
+        <w:rPr>
+          <w:lang w:val="en-US"/>
+        </w:rPr>
+      </w:pPr>
+      <w:r>
+        <w:rPr>
+          <w:lang w:val="en-US"/>
+        </w:rPr>
+        <w:t xml:space="preserve">I am an enthusiastic </w:t>
+      </w:r>
+      <w:r>
+        <w:rPr>
+          <w:lang w:val="en-US"/>
+        </w:rPr>
+        <w:t>Front-end</w:t>
+      </w:r>
+      <w:r>
+        <w:rPr>
+          <w:lang w:val="en-US"/>
+        </w:rPr>
+        <w:t xml:space="preserve"> web developer</w:t>
+      </w:r>
+      <w:r>
+        <w:rPr>
+          <w:lang w:val="en-US"/>
+        </w:rPr>
+        <w:t>, with two years of experience. I have experience with the core front-end technologies such as HTML, CSS</w:t>
+      </w:r>
+      <w:r>
+        <w:rPr>
+          <w:lang w:val="en-US"/>
+        </w:rPr>
+        <w:t>,</w:t>
+      </w:r>
+      <w:r>
+        <w:rPr>
+          <w:lang w:val="en-US"/>
+        </w:rPr>
+        <w:t xml:space="preserve"> and JavaScript. I am open to learning opportunities as a Front-end developer.</w:t>
+      </w:r>
+    </w:p>
+    <w:p>
+      <w:pPr>
+        <w:jc w:val="center"/>
+        <w:rPr>
+          <w:b/>
+          <w:lang w:val="en-US"/>
+        </w:rPr>
+      </w:pPr>
       <w:bookmarkStart w:id="0" w:name="_GoBack"/>
-      <w:bookmarkEnd w:id="0"/>
-    </w:p>
-    <w:p>
-      <w:pPr>
-        <w:jc w:val="center"/>
-        <w:rPr>
-          <w:b/>
-          <w:lang w:val="en-US"/>
-        </w:rPr>
-      </w:pPr>
-      <w:r>
-        <w:rPr>
-          <w:b/>
-          <w:lang w:val="en-US"/>
-        </w:rPr>
-        <w:t>+234 8068564195</w:t>
-      </w:r>
-    </w:p>
-    <w:p>
-      <w:pPr>
-        <w:jc w:val="center"/>
-        <w:rPr>
-          <w:lang w:val="en-US"/>
-        </w:rPr>
-      </w:pPr>
-      <w:r>
-        <w:rPr>
-          <w:lang w:val="en-US"/>
-        </w:rPr>
-        <w:t>Lagos</w:t>
-      </w:r>
-      <w:r>
-        <w:rPr>
-          <w:lang w:val="en-US"/>
-        </w:rPr>
-        <w:t>, Nigeria</w:t>
-      </w:r>
-    </w:p>
-    <w:p>
-      <w:pPr>
-        <w:jc w:val="center"/>
-        <w:rPr>
-          <w:b/>
-          <w:lang w:val="en-US"/>
-        </w:rPr>
-      </w:pPr>
-      <w:r>
-        <w:rPr>
-          <w:b/>
-          <w:lang w:val="en-US"/>
-        </w:rPr>
-        <w:t>ABOUT</w:t>
-      </w:r>
-    </w:p>
-    <w:p>
-      <w:pPr>
-        <w:jc w:val="center"/>
-        <w:rPr>
-          <w:lang w:val="en-US"/>
-        </w:rPr>
-      </w:pPr>
-      <w:r>
-        <w:rPr>
-          <w:lang w:val="en-US"/>
-        </w:rPr>
-        <w:t xml:space="preserve">I am an enthusiastic </w:t>
-      </w:r>
-      <w:r>
-        <w:rPr>
-          <w:lang w:val="en-US"/>
-        </w:rPr>
-        <w:t>Front-end</w:t>
-      </w:r>
-      <w:r>
-        <w:rPr>
-          <w:lang w:val="en-US"/>
-        </w:rPr>
-        <w:t xml:space="preserve"> web developer</w:t>
-      </w:r>
-      <w:r>
-        <w:rPr>
-          <w:lang w:val="en-US"/>
-        </w:rPr>
-        <w:t>, with two years of experience. I have experience with the core front-end technologies such as HTML, CSS</w:t>
-      </w:r>
-      <w:r>
-        <w:rPr>
-          <w:lang w:val="en-US"/>
-        </w:rPr>
-        <w:t>,</w:t>
-      </w:r>
-      <w:r>
-        <w:rPr>
-          <w:lang w:val="en-US"/>
-        </w:rPr>
-        <w:t xml:space="preserve"> and JavaScript. I am open to learning opportunities as a Front-end developer.</w:t>
-      </w:r>
-    </w:p>
-    <w:p>
-      <w:pPr>
-        <w:jc w:val="center"/>
-        <w:rPr>
-          <w:b/>
-          <w:lang w:val="en-US"/>
-        </w:rPr>
-      </w:pPr>
       <w:r>
         <w:rPr>
           <w:lang w:val="en-US"/>
@@ -201,16 +200,8 @@
         <w:rPr>
           <w:lang w:val="en-US"/>
         </w:rPr>
-        <w:t xml:space="preserve">passionate and have the skills to work in a team in other to achieve a </w:t>
-      </w:r>
-      <w:proofErr w:type="gramStart"/>
-      <w:r>
-        <w:rPr>
-          <w:lang w:val="en-US"/>
-        </w:rPr>
-        <w:t>common</w:t>
-      </w:r>
-      <w:proofErr w:type="gramEnd"/>
+        <w:t>passionate and have the skills to work in a team in other to achieve a common</w:t>
+      </w:r>
       <w:r>
         <w:rPr>
           <w:b/>
@@ -225,6 +216,7 @@
         <w:t>purpose.</w:t>
       </w:r>
     </w:p>
+    <w:bookmarkEnd w:id="0"/>
     <w:p>
       <w:pPr>
         <w:jc w:val="center"/>

</xml_diff>